<commit_message>
Added manual peak selection
Fixed some bugs with good peaks finding as well.
</commit_message>
<xml_diff>
--- a/Data Analysis Procedure.docx
+++ b/Data Analysis Procedure.docx
@@ -1,6 +1,6 @@
 
 <file path=word/document.xml><?xml version="1.0" encoding="utf-8"?>
-<w:document xmlns:wpc="http://schemas.microsoft.com/office/word/2010/wordprocessingCanvas" xmlns:cx="http://schemas.microsoft.com/office/drawing/2014/chartex" xmlns:cx1="http://schemas.microsoft.com/office/drawing/2015/9/8/chartex" xmlns:cx2="http://schemas.microsoft.com/office/drawing/2015/10/21/chartex" xmlns:cx3="http://schemas.microsoft.com/office/drawing/2016/5/9/chartex" xmlns:cx4="http://schemas.microsoft.com/office/drawing/2016/5/10/chartex" xmlns:cx5="http://schemas.microsoft.com/office/drawing/2016/5/11/chartex" xmlns:mc="http://schemas.openxmlformats.org/markup-compatibility/2006" xmlns:o="urn:schemas-microsoft-com:office:office" xmlns:r="http://schemas.openxmlformats.org/officeDocument/2006/relationships" xmlns:m="http://schemas.openxmlformats.org/officeDocument/2006/math" xmlns:v="urn:schemas-microsoft-com:vml" xmlns:wp14="http://schemas.microsoft.com/office/word/2010/wordprocessingDrawing" xmlns:wp="http://schemas.openxmlformats.org/drawingml/2006/wordprocessingDrawing" xmlns:w10="urn:schemas-microsoft-com:office:word" xmlns:w="http://schemas.openxmlformats.org/wordprocessingml/2006/main" xmlns:w14="http://schemas.microsoft.com/office/word/2010/wordml" xmlns:w15="http://schemas.microsoft.com/office/word/2012/wordml" xmlns:w16se="http://schemas.microsoft.com/office/word/2015/wordml/symex" xmlns:wpg="http://schemas.microsoft.com/office/word/2010/wordprocessingGroup" xmlns:wpi="http://schemas.microsoft.com/office/word/2010/wordprocessingInk" xmlns:wne="http://schemas.microsoft.com/office/word/2006/wordml" xmlns:wps="http://schemas.microsoft.com/office/word/2010/wordprocessingShape" mc:Ignorable="w14 w15 w16se wp14">
+<w:document xmlns:wpc="http://schemas.microsoft.com/office/word/2010/wordprocessingCanvas" xmlns:cx="http://schemas.microsoft.com/office/drawing/2014/chartex" xmlns:cx1="http://schemas.microsoft.com/office/drawing/2015/9/8/chartex" xmlns:cx2="http://schemas.microsoft.com/office/drawing/2015/10/21/chartex" xmlns:cx3="http://schemas.microsoft.com/office/drawing/2016/5/9/chartex" xmlns:cx4="http://schemas.microsoft.com/office/drawing/2016/5/10/chartex" xmlns:cx5="http://schemas.microsoft.com/office/drawing/2016/5/11/chartex" xmlns:cx6="http://schemas.microsoft.com/office/drawing/2016/5/12/chartex" xmlns:cx7="http://schemas.microsoft.com/office/drawing/2016/5/13/chartex" xmlns:cx8="http://schemas.microsoft.com/office/drawing/2016/5/14/chartex" xmlns:mc="http://schemas.openxmlformats.org/markup-compatibility/2006" xmlns:aink="http://schemas.microsoft.com/office/drawing/2016/ink" xmlns:am3d="http://schemas.microsoft.com/office/drawing/2017/model3d" xmlns:o="urn:schemas-microsoft-com:office:office" xmlns:r="http://schemas.openxmlformats.org/officeDocument/2006/relationships" xmlns:m="http://schemas.openxmlformats.org/officeDocument/2006/math" xmlns:v="urn:schemas-microsoft-com:vml" xmlns:wp14="http://schemas.microsoft.com/office/word/2010/wordprocessingDrawing" xmlns:wp="http://schemas.openxmlformats.org/drawingml/2006/wordprocessingDrawing" xmlns:w10="urn:schemas-microsoft-com:office:word" xmlns:w="http://schemas.openxmlformats.org/wordprocessingml/2006/main" xmlns:w14="http://schemas.microsoft.com/office/word/2010/wordml" xmlns:w15="http://schemas.microsoft.com/office/word/2012/wordml" xmlns:w16cid="http://schemas.microsoft.com/office/word/2016/wordml/cid" xmlns:w16se="http://schemas.microsoft.com/office/word/2015/wordml/symex" xmlns:wpg="http://schemas.microsoft.com/office/word/2010/wordprocessingGroup" xmlns:wpi="http://schemas.microsoft.com/office/word/2010/wordprocessingInk" xmlns:wne="http://schemas.microsoft.com/office/word/2006/wordml" xmlns:wps="http://schemas.microsoft.com/office/word/2010/wordprocessingShape" mc:Ignorable="w14 w15 w16se w16cid wp14">
   <w:body>
     <w:p>
       <w:pPr>
@@ -673,7 +673,11 @@
         <w:pStyle w:val="ListParagraph"/>
       </w:pPr>
       <w:r>
-        <w:t xml:space="preserve">The output is placed in </w:t>
+        <w:t>The output is placed in</w:t>
+      </w:r>
+      <w:proofErr w:type="gramStart"/>
+      <w:r>
+        <w:t xml:space="preserve"> </w:t>
       </w:r>
       <w:r>
         <w:rPr>
@@ -687,60 +691,189 @@
         </w:rPr>
         <w:t>.</w:t>
       </w:r>
+      <w:proofErr w:type="gramEnd"/>
       <w:r>
         <w:rPr>
           <w:color w:val="FF0000"/>
         </w:rPr>
         <w:t>/</w:t>
+      </w:r>
+      <w:proofErr w:type="spellStart"/>
+      <w:r>
+        <w:rPr>
+          <w:color w:val="FF0000"/>
+        </w:rPr>
+        <w:t>Analysis_R</w:t>
+      </w:r>
+      <w:r>
+        <w:rPr>
+          <w:color w:val="FF0000"/>
+        </w:rPr>
+        <w:t>esults</w:t>
+      </w:r>
+      <w:proofErr w:type="spellEnd"/>
+      <w:r>
+        <w:rPr>
+          <w:color w:val="FF0000"/>
+        </w:rPr>
+        <w:t>/_</w:t>
+      </w:r>
+      <w:proofErr w:type="spellStart"/>
+      <w:r>
+        <w:rPr>
+          <w:color w:val="FF0000"/>
+        </w:rPr>
+        <w:t>shot_number</w:t>
+      </w:r>
+      <w:proofErr w:type="spellEnd"/>
+      <w:r>
+        <w:rPr>
+          <w:color w:val="FF0000"/>
+        </w:rPr>
+        <w:t>_/</w:t>
+      </w:r>
+      <w:proofErr w:type="spellStart"/>
+      <w:r>
+        <w:rPr>
+          <w:color w:val="FF0000"/>
+        </w:rPr>
+        <w:t>Raw_fitting</w:t>
+      </w:r>
+      <w:proofErr w:type="spellEnd"/>
+      <w:r>
+        <w:t xml:space="preserve"> folder.</w:t>
+      </w:r>
+    </w:p>
+    <w:p>
+      <w:r>
+        <w:br w:type="page"/>
+      </w:r>
+    </w:p>
+    <w:p>
+      <w:pPr>
+        <w:pStyle w:val="ListParagraph"/>
+      </w:pPr>
+      <w:r>
+        <w:lastRenderedPageBreak/>
+        <w:t>Description of automatic peak sampling procedure with all necessary parameters specifications.</w:t>
+      </w:r>
+    </w:p>
+    <w:p>
+      <w:r>
+        <w:t>First, we find peaks in the data based on the given voltage</w:t>
+      </w:r>
+      <w:r>
+        <w:t xml:space="preserve"> step value using F</w:t>
+      </w:r>
+      <w:r>
+        <w:t xml:space="preserve">ortran subroutine called </w:t>
+      </w:r>
+      <w:proofErr w:type="spellStart"/>
+      <w:r>
+        <w:t>ffind_peaks</w:t>
+      </w:r>
+      <w:proofErr w:type="spellEnd"/>
+      <w:r>
+        <w:t>. Then we leave only peaks higher than giv</w:t>
+      </w:r>
+      <w:r>
+        <w:t>en good peak voltage threshold.</w:t>
+      </w:r>
+    </w:p>
+    <w:p>
+      <w:r>
+        <w:t>Then we initialize fitting procedure using initial parameters of the peak shape specified in database, such as signal rise time, decay time. You can as well modify vertical offset initial value in the code directly if you have some clear vertical offset of your signal, usually it is being set to zero.</w:t>
+      </w:r>
+    </w:p>
+    <w:p>
+      <w:r>
+        <w:t xml:space="preserve">Starting iteration from the second peak since the first peak in the data might be cut from left side, we take a data slice of size </w:t>
+      </w:r>
+      <w:proofErr w:type="spellStart"/>
+      <w:r>
+        <w:t>n_samp</w:t>
+      </w:r>
+      <w:proofErr w:type="spellEnd"/>
+      <w:r>
+        <w:t xml:space="preserve"> around the peak, half </w:t>
+      </w:r>
+      <w:proofErr w:type="spellStart"/>
+      <w:r>
+        <w:t>n_samp</w:t>
+      </w:r>
+      <w:proofErr w:type="spellEnd"/>
+      <w:r>
+        <w:t xml:space="preserve"> to the left and right form the peak. Therefore, the peak index in this slice will be always </w:t>
+      </w:r>
+      <w:proofErr w:type="spellStart"/>
+      <w:r>
+        <w:t>n_samp</w:t>
+      </w:r>
+      <w:proofErr w:type="spellEnd"/>
+      <w:r>
+        <w:t>/2 + 1, and time position of the peak is (</w:t>
+      </w:r>
+      <w:proofErr w:type="spellStart"/>
+      <w:r>
+        <w:t>n_smap</w:t>
+      </w:r>
+      <w:proofErr w:type="spellEnd"/>
+      <w:r>
+        <w:t xml:space="preserve">/2 + 1) * </w:t>
+      </w:r>
+      <w:proofErr w:type="spellStart"/>
+      <w:r>
+        <w:t>dt</w:t>
+      </w:r>
+      <w:proofErr w:type="spellEnd"/>
+      <w:r>
+        <w:t xml:space="preserve"> respectfully, if we make the slice timing start from 0</w:t>
+      </w:r>
+      <w:r>
+        <w:t>.</w:t>
+      </w:r>
+    </w:p>
+    <w:p>
+      <w:r>
+        <w:t xml:space="preserve">Than we take </w:t>
+      </w:r>
+      <w:proofErr w:type="spellStart"/>
+      <w:r>
+        <w:t>n_below</w:t>
+      </w:r>
+      <w:proofErr w:type="spellEnd"/>
+      <w:r>
+        <w:t xml:space="preserve"> points to the left of the peak and </w:t>
+      </w:r>
+      <w:proofErr w:type="spellStart"/>
+      <w:r>
+        <w:t>n_above</w:t>
+      </w:r>
+      <w:proofErr w:type="spellEnd"/>
+      <w:r>
+        <w:t xml:space="preserve"> to the right of the peak</w:t>
+      </w:r>
+      <w:r>
+        <w:t xml:space="preserve">. After that we shift this sample so that the peak will be at </w:t>
+      </w:r>
+      <w:proofErr w:type="spellStart"/>
+      <w:r>
+        <w:t>n_max</w:t>
+      </w:r>
+      <w:proofErr w:type="spellEnd"/>
+      <w:r>
+        <w:t>, and also we make the rest of the point in sample equal to 0.</w:t>
       </w:r>
       <w:bookmarkStart w:id="0" w:name="_GoBack"/>
       <w:bookmarkEnd w:id="0"/>
-      <w:proofErr w:type="spellStart"/>
-      <w:r>
-        <w:rPr>
-          <w:color w:val="FF0000"/>
-        </w:rPr>
-        <w:t>Analysis_R</w:t>
-      </w:r>
-      <w:r>
-        <w:rPr>
-          <w:color w:val="FF0000"/>
-        </w:rPr>
-        <w:t>esults</w:t>
-      </w:r>
-      <w:proofErr w:type="spellEnd"/>
-      <w:r>
-        <w:rPr>
-          <w:color w:val="FF0000"/>
-        </w:rPr>
-        <w:t>/_</w:t>
-      </w:r>
-      <w:proofErr w:type="spellStart"/>
-      <w:r>
-        <w:rPr>
-          <w:color w:val="FF0000"/>
-        </w:rPr>
-        <w:t>shot_number</w:t>
-      </w:r>
-      <w:proofErr w:type="spellEnd"/>
-      <w:r>
-        <w:rPr>
-          <w:color w:val="FF0000"/>
-        </w:rPr>
-        <w:t>_/</w:t>
-      </w:r>
-      <w:proofErr w:type="spellStart"/>
-      <w:r>
-        <w:rPr>
-          <w:color w:val="FF0000"/>
-        </w:rPr>
-        <w:t>Raw_fitting</w:t>
-      </w:r>
-      <w:proofErr w:type="spellEnd"/>
-      <w:r>
-        <w:t xml:space="preserve"> folder.</w:t>
-      </w:r>
-    </w:p>
+    </w:p>
+    <w:p/>
+    <w:p>
+      <w:r>
+        <w:t xml:space="preserve"> </w:t>
+      </w:r>
+    </w:p>
+    <w:p/>
     <w:sectPr>
       <w:pgSz w:w="12240" w:h="15840"/>
       <w:pgMar w:top="1440" w:right="1440" w:bottom="1440" w:left="1440" w:header="720" w:footer="720" w:gutter="0"/>
@@ -752,7 +885,7 @@
 </file>
 
 <file path=word/numbering.xml><?xml version="1.0" encoding="utf-8"?>
-<w:numbering xmlns:wpc="http://schemas.microsoft.com/office/word/2010/wordprocessingCanvas" xmlns:cx="http://schemas.microsoft.com/office/drawing/2014/chartex" xmlns:cx1="http://schemas.microsoft.com/office/drawing/2015/9/8/chartex" xmlns:cx2="http://schemas.microsoft.com/office/drawing/2015/10/21/chartex" xmlns:cx3="http://schemas.microsoft.com/office/drawing/2016/5/9/chartex" xmlns:cx4="http://schemas.microsoft.com/office/drawing/2016/5/10/chartex" xmlns:cx5="http://schemas.microsoft.com/office/drawing/2016/5/11/chartex" xmlns:mc="http://schemas.openxmlformats.org/markup-compatibility/2006" xmlns:o="urn:schemas-microsoft-com:office:office" xmlns:r="http://schemas.openxmlformats.org/officeDocument/2006/relationships" xmlns:m="http://schemas.openxmlformats.org/officeDocument/2006/math" xmlns:v="urn:schemas-microsoft-com:vml" xmlns:wp14="http://schemas.microsoft.com/office/word/2010/wordprocessingDrawing" xmlns:wp="http://schemas.openxmlformats.org/drawingml/2006/wordprocessingDrawing" xmlns:w10="urn:schemas-microsoft-com:office:word" xmlns:w="http://schemas.openxmlformats.org/wordprocessingml/2006/main" xmlns:w14="http://schemas.microsoft.com/office/word/2010/wordml" xmlns:w15="http://schemas.microsoft.com/office/word/2012/wordml" xmlns:w16se="http://schemas.microsoft.com/office/word/2015/wordml/symex" xmlns:wpg="http://schemas.microsoft.com/office/word/2010/wordprocessingGroup" xmlns:wpi="http://schemas.microsoft.com/office/word/2010/wordprocessingInk" xmlns:wne="http://schemas.microsoft.com/office/word/2006/wordml" xmlns:wps="http://schemas.microsoft.com/office/word/2010/wordprocessingShape" mc:Ignorable="w14 w15 w16se wp14">
+<w:numbering xmlns:wpc="http://schemas.microsoft.com/office/word/2010/wordprocessingCanvas" xmlns:cx="http://schemas.microsoft.com/office/drawing/2014/chartex" xmlns:cx1="http://schemas.microsoft.com/office/drawing/2015/9/8/chartex" xmlns:cx2="http://schemas.microsoft.com/office/drawing/2015/10/21/chartex" xmlns:cx3="http://schemas.microsoft.com/office/drawing/2016/5/9/chartex" xmlns:cx4="http://schemas.microsoft.com/office/drawing/2016/5/10/chartex" xmlns:cx5="http://schemas.microsoft.com/office/drawing/2016/5/11/chartex" xmlns:cx6="http://schemas.microsoft.com/office/drawing/2016/5/12/chartex" xmlns:cx7="http://schemas.microsoft.com/office/drawing/2016/5/13/chartex" xmlns:cx8="http://schemas.microsoft.com/office/drawing/2016/5/14/chartex" xmlns:mc="http://schemas.openxmlformats.org/markup-compatibility/2006" xmlns:aink="http://schemas.microsoft.com/office/drawing/2016/ink" xmlns:am3d="http://schemas.microsoft.com/office/drawing/2017/model3d" xmlns:o="urn:schemas-microsoft-com:office:office" xmlns:r="http://schemas.openxmlformats.org/officeDocument/2006/relationships" xmlns:m="http://schemas.openxmlformats.org/officeDocument/2006/math" xmlns:v="urn:schemas-microsoft-com:vml" xmlns:wp14="http://schemas.microsoft.com/office/word/2010/wordprocessingDrawing" xmlns:wp="http://schemas.openxmlformats.org/drawingml/2006/wordprocessingDrawing" xmlns:w10="urn:schemas-microsoft-com:office:word" xmlns:w="http://schemas.openxmlformats.org/wordprocessingml/2006/main" xmlns:w14="http://schemas.microsoft.com/office/word/2010/wordml" xmlns:w15="http://schemas.microsoft.com/office/word/2012/wordml" xmlns:w16cid="http://schemas.microsoft.com/office/word/2016/wordml/cid" xmlns:w16se="http://schemas.microsoft.com/office/word/2015/wordml/symex" xmlns:wpg="http://schemas.microsoft.com/office/word/2010/wordprocessingGroup" xmlns:wpi="http://schemas.microsoft.com/office/word/2010/wordprocessingInk" xmlns:wne="http://schemas.microsoft.com/office/word/2006/wordml" xmlns:wps="http://schemas.microsoft.com/office/word/2010/wordprocessingShape" mc:Ignorable="w14 w15 w16se w16cid wp14">
   <w:abstractNum w:abstractNumId="0" w15:restartNumberingAfterBreak="0">
     <w:nsid w:val="5AA8289C"/>
     <w:multiLevelType w:val="hybridMultilevel"/>
@@ -849,7 +982,7 @@
 </file>
 
 <file path=word/styles.xml><?xml version="1.0" encoding="utf-8"?>
-<w:styles xmlns:mc="http://schemas.openxmlformats.org/markup-compatibility/2006" xmlns:r="http://schemas.openxmlformats.org/officeDocument/2006/relationships" xmlns:w="http://schemas.openxmlformats.org/wordprocessingml/2006/main" xmlns:w14="http://schemas.microsoft.com/office/word/2010/wordml" xmlns:w15="http://schemas.microsoft.com/office/word/2012/wordml" xmlns:w16se="http://schemas.microsoft.com/office/word/2015/wordml/symex" mc:Ignorable="w14 w15 w16se">
+<w:styles xmlns:mc="http://schemas.openxmlformats.org/markup-compatibility/2006" xmlns:r="http://schemas.openxmlformats.org/officeDocument/2006/relationships" xmlns:w="http://schemas.openxmlformats.org/wordprocessingml/2006/main" xmlns:w14="http://schemas.microsoft.com/office/word/2010/wordml" xmlns:w15="http://schemas.microsoft.com/office/word/2012/wordml" xmlns:w16cid="http://schemas.microsoft.com/office/word/2016/wordml/cid" xmlns:w16se="http://schemas.microsoft.com/office/word/2015/wordml/symex" mc:Ignorable="w14 w15 w16se w16cid">
   <w:docDefaults>
     <w:rPrDefault>
       <w:rPr>
@@ -865,7 +998,7 @@
       </w:pPr>
     </w:pPrDefault>
   </w:docDefaults>
-  <w:latentStyles w:defLockedState="0" w:defUIPriority="99" w:defSemiHidden="0" w:defUnhideWhenUsed="0" w:defQFormat="0" w:count="374">
+  <w:latentStyles w:defLockedState="0" w:defUIPriority="99" w:defSemiHidden="0" w:defUnhideWhenUsed="0" w:defQFormat="0" w:count="375">
     <w:lsdException w:name="Normal" w:uiPriority="0" w:qFormat="1"/>
     <w:lsdException w:name="heading 1" w:uiPriority="9" w:qFormat="1"/>
     <w:lsdException w:name="heading 2" w:semiHidden="1" w:uiPriority="9" w:unhideWhenUsed="1" w:qFormat="1"/>
@@ -971,7 +1104,6 @@
     <w:lsdException w:name="HTML Sample" w:semiHidden="1" w:unhideWhenUsed="1"/>
     <w:lsdException w:name="HTML Typewriter" w:semiHidden="1" w:unhideWhenUsed="1"/>
     <w:lsdException w:name="HTML Variable" w:semiHidden="1" w:unhideWhenUsed="1"/>
-    <w:lsdException w:name="Normal Table" w:semiHidden="1" w:unhideWhenUsed="1"/>
     <w:lsdException w:name="annotation subject" w:semiHidden="1" w:unhideWhenUsed="1"/>
     <w:lsdException w:name="No List" w:semiHidden="1" w:unhideWhenUsed="1"/>
     <w:lsdException w:name="Outline List 1" w:semiHidden="1" w:unhideWhenUsed="1"/>
@@ -1018,10 +1150,8 @@
     <w:lsdException w:name="Table Subtle 2" w:semiHidden="1" w:unhideWhenUsed="1"/>
     <w:lsdException w:name="Table Web 1" w:semiHidden="1" w:unhideWhenUsed="1"/>
     <w:lsdException w:name="Table Web 2" w:semiHidden="1" w:unhideWhenUsed="1"/>
-    <w:lsdException w:name="Table Web 3" w:semiHidden="1" w:unhideWhenUsed="1"/>
     <w:lsdException w:name="Balloon Text" w:semiHidden="1" w:unhideWhenUsed="1"/>
     <w:lsdException w:name="Table Grid" w:uiPriority="39"/>
-    <w:lsdException w:name="Table Theme" w:semiHidden="1" w:unhideWhenUsed="1"/>
     <w:lsdException w:name="Placeholder Text" w:semiHidden="1"/>
     <w:lsdException w:name="No Spacing" w:uiPriority="1" w:qFormat="1"/>
     <w:lsdException w:name="Light Shading" w:uiPriority="60"/>
@@ -1240,6 +1370,7 @@
     <w:lsdException w:name="Mention" w:semiHidden="1" w:unhideWhenUsed="1"/>
     <w:lsdException w:name="Smart Hyperlink" w:semiHidden="1" w:unhideWhenUsed="1"/>
     <w:lsdException w:name="Hashtag" w:semiHidden="1" w:unhideWhenUsed="1"/>
+    <w:lsdException w:name="Unresolved Mention" w:semiHidden="1" w:unhideWhenUsed="1"/>
   </w:latentStyles>
   <w:style w:type="paragraph" w:default="1" w:styleId="Normal">
     <w:name w:val="Normal"/>

</xml_diff>